<commit_message>
little changes, adding the schema in docs for phpmyadmin
</commit_message>
<xml_diff>
--- a/Docs/What is WAF.docx
+++ b/Docs/What is WAF.docx
@@ -61,9 +61,488 @@
       <w:r>
         <w:t xml:space="preserve">: </w:t>
       </w:r>
-      <w:r>
-        <w:t>https://github.com/YousefSher/Simple_WAF</w:t>
-      </w:r>
+      <w:hyperlink r:id="rId5" w:history="1">
+        <w:r>
+          <w:rPr>
+            <w:rStyle w:val="Hyperlink"/>
+          </w:rPr>
+          <w:t>https://github.com/YousefSher/Simple_WAF</w:t>
+        </w:r>
+      </w:hyperlink>
+    </w:p>
+    <w:p>
+      <w:pPr>
+        <w:rPr>
+          <w:sz w:val="16"/>
+          <w:szCs w:val="16"/>
+        </w:rPr>
+      </w:pPr>
+      <w:r>
+        <w:rPr>
+          <w:b/>
+          <w:bCs/>
+          <w:sz w:val="32"/>
+          <w:szCs w:val="32"/>
+        </w:rPr>
+        <w:t>Schema</w:t>
+      </w:r>
+    </w:p>
+    <w:p>
+      <w:pPr>
+        <w:rPr>
+          <w:noProof/>
+        </w:rPr>
+      </w:pPr>
+      <w:r>
+        <w:rPr>
+          <w:noProof/>
+        </w:rPr>
+        <w:lastRenderedPageBreak/>
+        <mc:AlternateContent>
+          <mc:Choice Requires="wps">
+            <w:drawing>
+              <wp:inline distT="0" distB="0" distL="0" distR="0">
+                <wp:extent cx="304800" cy="304800"/>
+                <wp:effectExtent l="0" t="0" r="0" b="0"/>
+                <wp:docPr id="1" name="Rectangle 1" descr="blob:https://web.whatsapp.com/a4af06e4-b27b-4b24-954f-47f3c3a52c59"/>
+                <wp:cNvGraphicFramePr>
+                  <a:graphicFrameLocks xmlns:a="http://schemas.openxmlformats.org/drawingml/2006/main" noChangeAspect="1"/>
+                </wp:cNvGraphicFramePr>
+                <a:graphic xmlns:a="http://schemas.openxmlformats.org/drawingml/2006/main">
+                  <a:graphicData uri="http://schemas.microsoft.com/office/word/2010/wordprocessingShape">
+                    <wps:wsp>
+                      <wps:cNvSpPr>
+                        <a:spLocks noChangeAspect="1" noChangeArrowheads="1"/>
+                      </wps:cNvSpPr>
+                      <wps:spPr bwMode="auto">
+                        <a:xfrm>
+                          <a:off x="0" y="0"/>
+                          <a:ext cx="304800" cy="304800"/>
+                        </a:xfrm>
+                        <a:prstGeom prst="rect">
+                          <a:avLst/>
+                        </a:prstGeom>
+                        <a:noFill/>
+                        <a:ln>
+                          <a:noFill/>
+                        </a:ln>
+                        <a:extLst>
+                          <a:ext uri="{909E8E84-426E-40DD-AFC4-6F175D3DCCD1}">
+                            <a14:hiddenFill xmlns:a14="http://schemas.microsoft.com/office/drawing/2010/main">
+                              <a:solidFill>
+                                <a:srgbClr val="FFFFFF"/>
+                              </a:solidFill>
+                            </a14:hiddenFill>
+                          </a:ext>
+                          <a:ext uri="{91240B29-F687-4F45-9708-019B960494DF}">
+                            <a14:hiddenLine xmlns:a14="http://schemas.microsoft.com/office/drawing/2010/main" w="9525">
+                              <a:solidFill>
+                                <a:srgbClr val="000000"/>
+                              </a:solidFill>
+                              <a:miter lim="800000"/>
+                              <a:headEnd/>
+                              <a:tailEnd/>
+                            </a14:hiddenLine>
+                          </a:ext>
+                        </a:extLst>
+                      </wps:spPr>
+                      <wps:bodyPr rot="0" vert="horz" wrap="square" lIns="91440" tIns="45720" rIns="91440" bIns="45720" anchor="t" anchorCtr="0" upright="1">
+                        <a:noAutofit/>
+                      </wps:bodyPr>
+                    </wps:wsp>
+                  </a:graphicData>
+                </a:graphic>
+              </wp:inline>
+            </w:drawing>
+          </mc:Choice>
+          <mc:Fallback>
+            <w:pict>
+              <v:rect w14:anchorId="5145C12E" id="Rectangle 1" o:spid="_x0000_s1026" alt="blob:https://web.whatsapp.com/a4af06e4-b27b-4b24-954f-47f3c3a52c59" style="width:24pt;height:24pt;visibility:visible;mso-wrap-style:square;mso-left-percent:-10001;mso-top-percent:-10001;mso-position-horizontal:absolute;mso-position-horizontal-relative:char;mso-position-vertical:absolute;mso-position-vertical-relative:line;mso-left-percent:-10001;mso-top-percent:-10001;v-text-anchor:top" o:gfxdata="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" filled="f" stroked="f">
+                <o:lock v:ext="edit" aspectratio="t"/>
+                <w10:anchorlock/>
+              </v:rect>
+            </w:pict>
+          </mc:Fallback>
+        </mc:AlternateContent>
+      </w:r>
+      <w:r>
+        <w:rPr>
+          <w:noProof/>
+        </w:rPr>
+        <w:t xml:space="preserve"> </w:t>
+      </w:r>
+      <w:r>
+        <w:drawing>
+          <wp:inline distT="0" distB="0" distL="0" distR="0" wp14:anchorId="3702F994" wp14:editId="6520A0B9">
+            <wp:extent cx="5943600" cy="6365875"/>
+            <wp:effectExtent l="0" t="0" r="0" b="0"/>
+            <wp:docPr id="2" name="Picture 2"/>
+            <wp:cNvGraphicFramePr>
+              <a:graphicFrameLocks xmlns:a="http://schemas.openxmlformats.org/drawingml/2006/main" noChangeAspect="1"/>
+            </wp:cNvGraphicFramePr>
+            <a:graphic xmlns:a="http://schemas.openxmlformats.org/drawingml/2006/main">
+              <a:graphicData uri="http://schemas.openxmlformats.org/drawingml/2006/picture">
+                <pic:pic xmlns:pic="http://schemas.openxmlformats.org/drawingml/2006/picture">
+                  <pic:nvPicPr>
+                    <pic:cNvPr id="1" name=""/>
+                    <pic:cNvPicPr/>
+                  </pic:nvPicPr>
+                  <pic:blipFill>
+                    <a:blip r:embed="rId6"/>
+                    <a:stretch>
+                      <a:fillRect/>
+                    </a:stretch>
+                  </pic:blipFill>
+                  <pic:spPr>
+                    <a:xfrm>
+                      <a:off x="0" y="0"/>
+                      <a:ext cx="5943600" cy="6365875"/>
+                    </a:xfrm>
+                    <a:prstGeom prst="rect">
+                      <a:avLst/>
+                    </a:prstGeom>
+                  </pic:spPr>
+                </pic:pic>
+              </a:graphicData>
+            </a:graphic>
+          </wp:inline>
+        </w:drawing>
+      </w:r>
+    </w:p>
+    <w:p>
+      <w:r>
+        <w:t xml:space="preserve">CREATE DATABASE </w:t>
+      </w:r>
+      <w:proofErr w:type="spellStart"/>
+      <w:r>
+        <w:t>courses_db</w:t>
+      </w:r>
+      <w:proofErr w:type="spellEnd"/>
+      <w:r>
+        <w:t>;</w:t>
+      </w:r>
+    </w:p>
+    <w:p>
+      <w:r>
+        <w:t xml:space="preserve">USE </w:t>
+      </w:r>
+      <w:proofErr w:type="spellStart"/>
+      <w:r>
+        <w:t>courses_db</w:t>
+      </w:r>
+      <w:proofErr w:type="spellEnd"/>
+      <w:r>
+        <w:t>;</w:t>
+      </w:r>
+    </w:p>
+    <w:p>
+      <w:r>
+        <w:t>CREATE TABLE admin (</w:t>
+      </w:r>
+    </w:p>
+    <w:p>
+      <w:r>
+        <w:t xml:space="preserve">    </w:t>
+      </w:r>
+      <w:proofErr w:type="gramStart"/>
+      <w:r>
+        <w:t>id</w:t>
+      </w:r>
+      <w:proofErr w:type="gramEnd"/>
+      <w:r>
+        <w:t xml:space="preserve"> INT AUTO_INCREMENT PRIMARY KEY,</w:t>
+      </w:r>
+    </w:p>
+    <w:p>
+      <w:r>
+        <w:t xml:space="preserve">    </w:t>
+      </w:r>
+      <w:proofErr w:type="gramStart"/>
+      <w:r>
+        <w:t>username</w:t>
+      </w:r>
+      <w:proofErr w:type="gramEnd"/>
+      <w:r>
+        <w:t xml:space="preserve"> VARCHAR(50) NOT NULL,</w:t>
+      </w:r>
+    </w:p>
+    <w:p>
+      <w:r>
+        <w:lastRenderedPageBreak/>
+        <w:t xml:space="preserve">    </w:t>
+      </w:r>
+      <w:proofErr w:type="gramStart"/>
+      <w:r>
+        <w:t>password</w:t>
+      </w:r>
+      <w:proofErr w:type="gramEnd"/>
+      <w:r>
+        <w:t xml:space="preserve"> VARCHAR(100) NOT NULL</w:t>
+      </w:r>
+    </w:p>
+    <w:p>
+      <w:r>
+        <w:t>);</w:t>
+      </w:r>
+    </w:p>
+    <w:p>
+      <w:r>
+        <w:t>INSERT INTO admin (username, password) VALUES ('admin', '123');</w:t>
+      </w:r>
+    </w:p>
+    <w:p>
+      <w:r>
+        <w:t>CREATE TABLE student (</w:t>
+      </w:r>
+    </w:p>
+    <w:p>
+      <w:r>
+        <w:t xml:space="preserve">    </w:t>
+      </w:r>
+      <w:proofErr w:type="gramStart"/>
+      <w:r>
+        <w:t>id</w:t>
+      </w:r>
+      <w:proofErr w:type="gramEnd"/>
+      <w:r>
+        <w:t xml:space="preserve"> INT AUTO_INCREMENT PRIMARY KEY,</w:t>
+      </w:r>
+    </w:p>
+    <w:p>
+      <w:r>
+        <w:t xml:space="preserve">    </w:t>
+      </w:r>
+      <w:proofErr w:type="gramStart"/>
+      <w:r>
+        <w:t>name</w:t>
+      </w:r>
+      <w:proofErr w:type="gramEnd"/>
+      <w:r>
+        <w:t xml:space="preserve"> VARCHAR(100) NOT NULL,</w:t>
+      </w:r>
+    </w:p>
+    <w:p>
+      <w:r>
+        <w:t xml:space="preserve">    </w:t>
+      </w:r>
+      <w:proofErr w:type="gramStart"/>
+      <w:r>
+        <w:t>email</w:t>
+      </w:r>
+      <w:proofErr w:type="gramEnd"/>
+      <w:r>
+        <w:t xml:space="preserve"> VARCHAR(100),</w:t>
+      </w:r>
+    </w:p>
+    <w:p>
+      <w:r>
+        <w:t xml:space="preserve">    </w:t>
+      </w:r>
+      <w:proofErr w:type="gramStart"/>
+      <w:r>
+        <w:t>password</w:t>
+      </w:r>
+      <w:proofErr w:type="gramEnd"/>
+      <w:r>
+        <w:t xml:space="preserve"> VARCHAR(100) NOT NULL,</w:t>
+      </w:r>
+    </w:p>
+    <w:p>
+      <w:r>
+        <w:t xml:space="preserve">    </w:t>
+      </w:r>
+      <w:proofErr w:type="spellStart"/>
+      <w:proofErr w:type="gramStart"/>
+      <w:r>
+        <w:t>course_id</w:t>
+      </w:r>
+      <w:proofErr w:type="spellEnd"/>
+      <w:proofErr w:type="gramEnd"/>
+      <w:r>
+        <w:t xml:space="preserve"> INT</w:t>
+      </w:r>
+    </w:p>
+    <w:p>
+      <w:r>
+        <w:t>);</w:t>
+      </w:r>
+    </w:p>
+    <w:p>
+      <w:r>
+        <w:t xml:space="preserve">INSERT INTO student (name, </w:t>
+      </w:r>
+      <w:proofErr w:type="spellStart"/>
+      <w:r>
+        <w:t>email</w:t>
+      </w:r>
+      <w:proofErr w:type="gramStart"/>
+      <w:r>
+        <w:t>,password</w:t>
+      </w:r>
+      <w:proofErr w:type="spellEnd"/>
+      <w:proofErr w:type="gramEnd"/>
+      <w:r>
+        <w:t xml:space="preserve">, </w:t>
+      </w:r>
+      <w:proofErr w:type="spellStart"/>
+      <w:r>
+        <w:t>course_id</w:t>
+      </w:r>
+      <w:proofErr w:type="spellEnd"/>
+      <w:r>
+        <w:t>) VALUES</w:t>
+      </w:r>
+    </w:p>
+    <w:p>
+      <w:r>
+        <w:t>('John Doe', 'john@example.com', "123", 1),</w:t>
+      </w:r>
+    </w:p>
+    <w:p>
+      <w:r>
+        <w:t>('Jane Smith', 'jane@example.com', "123", 2);</w:t>
+      </w:r>
+    </w:p>
+    <w:p>
+      <w:r>
+        <w:t>CREATE TABLE course (</w:t>
+      </w:r>
+    </w:p>
+    <w:p>
+      <w:r>
+        <w:t xml:space="preserve">    </w:t>
+      </w:r>
+      <w:proofErr w:type="gramStart"/>
+      <w:r>
+        <w:t>id</w:t>
+      </w:r>
+      <w:proofErr w:type="gramEnd"/>
+      <w:r>
+        <w:t xml:space="preserve"> INT AUTO_INCREMENT PRIMARY KEY,</w:t>
+      </w:r>
+    </w:p>
+    <w:p>
+      <w:r>
+        <w:t xml:space="preserve">    </w:t>
+      </w:r>
+      <w:proofErr w:type="gramStart"/>
+      <w:r>
+        <w:t>title</w:t>
+      </w:r>
+      <w:proofErr w:type="gramEnd"/>
+      <w:r>
+        <w:t xml:space="preserve"> VARCHAR(100) NOT NULL,</w:t>
+      </w:r>
+    </w:p>
+    <w:p>
+      <w:r>
+        <w:t xml:space="preserve">    </w:t>
+      </w:r>
+      <w:proofErr w:type="spellStart"/>
+      <w:proofErr w:type="gramStart"/>
+      <w:r>
+        <w:t>content_path</w:t>
+      </w:r>
+      <w:proofErr w:type="spellEnd"/>
+      <w:proofErr w:type="gramEnd"/>
+      <w:r>
+        <w:t xml:space="preserve"> VARCHAR(100) NOT NULL,</w:t>
+      </w:r>
+    </w:p>
+    <w:p>
+      <w:r>
+        <w:t xml:space="preserve">    </w:t>
+      </w:r>
+      <w:proofErr w:type="gramStart"/>
+      <w:r>
+        <w:t>description</w:t>
+      </w:r>
+      <w:proofErr w:type="gramEnd"/>
+      <w:r>
+        <w:t xml:space="preserve"> TEXT</w:t>
+      </w:r>
+    </w:p>
+    <w:p>
+      <w:r>
+        <w:t>);</w:t>
+      </w:r>
+    </w:p>
+    <w:p>
+      <w:r>
+        <w:t xml:space="preserve">INSERT INTO course (title, </w:t>
+      </w:r>
+      <w:proofErr w:type="spellStart"/>
+      <w:r>
+        <w:t>content_path</w:t>
+      </w:r>
+      <w:proofErr w:type="spellEnd"/>
+      <w:r>
+        <w:t>, description) VALUES</w:t>
+      </w:r>
+    </w:p>
+    <w:p>
+      <w:r>
+        <w:t>('Python', 'D:/contents/Python.docx', 'Python programming basics'),</w:t>
+      </w:r>
+    </w:p>
+    <w:p>
+      <w:r>
+        <w:t xml:space="preserve">('Web </w:t>
+      </w:r>
+      <w:proofErr w:type="spellStart"/>
+      <w:r>
+        <w:t>Security','D</w:t>
+      </w:r>
+      <w:proofErr w:type="spellEnd"/>
+      <w:r>
+        <w:t>:/contents/Web_sSecurity.docx', '</w:t>
+      </w:r>
+      <w:proofErr w:type="spellStart"/>
+      <w:r>
+        <w:t>SQLi</w:t>
+      </w:r>
+      <w:proofErr w:type="spellEnd"/>
+      <w:r>
+        <w:t>, XSS, SSRF');</w:t>
+      </w:r>
+    </w:p>
+    <w:p>
+      <w:r>
+        <w:t>ALTER TABLE student</w:t>
+      </w:r>
+    </w:p>
+    <w:p>
+      <w:r>
+        <w:t xml:space="preserve">ADD CONSTRAINT </w:t>
+      </w:r>
+      <w:proofErr w:type="spellStart"/>
+      <w:r>
+        <w:t>fk_student_course</w:t>
+      </w:r>
+      <w:proofErr w:type="spellEnd"/>
+    </w:p>
+    <w:p>
+      <w:r>
+        <w:t>FOREIGN KEY (</w:t>
+      </w:r>
+      <w:proofErr w:type="spellStart"/>
+      <w:r>
+        <w:t>course_id</w:t>
+      </w:r>
+      <w:proofErr w:type="spellEnd"/>
+      <w:r>
+        <w:t xml:space="preserve">) REFERENCES </w:t>
+      </w:r>
+      <w:proofErr w:type="gramStart"/>
+      <w:r>
+        <w:t>course(</w:t>
+      </w:r>
+      <w:proofErr w:type="gramEnd"/>
+      <w:r>
+        <w:t>id);</w:t>
+      </w:r>
+      <w:bookmarkStart w:id="0" w:name="_GoBack"/>
+      <w:bookmarkEnd w:id="0"/>
     </w:p>
     <w:p>
       <w:pPr>
@@ -260,6 +739,7 @@
                 <w:sz w:val="18"/>
                 <w:szCs w:val="18"/>
               </w:rPr>
+              <w:lastRenderedPageBreak/>
               <w:t>The Logic:</w:t>
             </w:r>
             <w:r>
@@ -425,10 +905,9 @@
                 <w:sz w:val="18"/>
                 <w:szCs w:val="18"/>
               </w:rPr>
+              <w:lastRenderedPageBreak/>
               <w:t>Yes</w:t>
             </w:r>
-            <w:bookmarkStart w:id="0" w:name="_GoBack"/>
-            <w:bookmarkEnd w:id="0"/>
           </w:p>
         </w:tc>
       </w:tr>
@@ -1064,7 +1543,6 @@
                 <w:sz w:val="18"/>
                 <w:szCs w:val="18"/>
               </w:rPr>
-              <w:lastRenderedPageBreak/>
               <w:t>The Logic:</w:t>
             </w:r>
             <w:r>
@@ -1252,7 +1730,6 @@
                 <w:sz w:val="18"/>
                 <w:szCs w:val="18"/>
               </w:rPr>
-              <w:lastRenderedPageBreak/>
               <w:t>Yes</w:t>
             </w:r>
           </w:p>
@@ -1471,7 +1948,18 @@
                 <w:szCs w:val="18"/>
                 <w:shd w:val="clear" w:color="auto" w:fill="282A2C"/>
               </w:rPr>
-              <w:t>http://localhost/courses/index.php?page=download&amp;file=</w:t>
+              <w:t>http://localhost/courses/index.php?page=download&amp;</w:t>
+            </w:r>
+            <w:r>
+              <w:rPr>
+                <w:rFonts w:ascii="Courier New" w:eastAsia="Times New Roman" w:hAnsi="Courier New" w:cs="Courier New"/>
+                <w:color w:val="C4C7C5"/>
+                <w:sz w:val="18"/>
+                <w:szCs w:val="18"/>
+                <w:shd w:val="clear" w:color="auto" w:fill="282A2C"/>
+              </w:rPr>
+              <w:lastRenderedPageBreak/>
+              <w:t>file=</w:t>
             </w:r>
             <w:proofErr w:type="gramStart"/>
             <w:r>
@@ -1544,6 +2032,7 @@
                 <w:sz w:val="18"/>
                 <w:szCs w:val="18"/>
               </w:rPr>
+              <w:lastRenderedPageBreak/>
               <w:t>Yes</w:t>
             </w:r>
           </w:p>
@@ -2136,13 +2625,342 @@
         </w:rPr>
         <w:t xml:space="preserve"> </w:t>
       </w:r>
+      <w:hyperlink r:id="rId7" w:history="1">
+        <w:r>
+          <w:rPr>
+            <w:rStyle w:val="Hyperlink"/>
+            <w:rFonts w:ascii="Arial" w:eastAsia="Times New Roman" w:hAnsi="Arial" w:cs="Arial"/>
+            <w:sz w:val="21"/>
+            <w:szCs w:val="21"/>
+          </w:rPr>
+          <w:t>https://gemini.google.com/share/f96770a7a2c5</w:t>
+        </w:r>
+      </w:hyperlink>
       <w:r>
         <w:rPr>
           <w:rFonts w:ascii="Arial" w:eastAsia="Times New Roman" w:hAnsi="Arial" w:cs="Arial"/>
           <w:sz w:val="21"/>
           <w:szCs w:val="21"/>
         </w:rPr>
-        <w:t>https://gemini.google.com/share/f96770a7a2c5</w:t>
+        <w:br/>
+      </w:r>
+      <w:r>
+        <w:rPr>
+          <w:rFonts w:ascii="Arial" w:eastAsia="Times New Roman" w:hAnsi="Arial" w:cs="Arial"/>
+          <w:sz w:val="21"/>
+          <w:szCs w:val="21"/>
+        </w:rPr>
+        <w:t>courses</w:t>
+      </w:r>
+    </w:p>
+    <w:p>
+      <w:pPr>
+        <w:spacing w:after="0" w:line="240" w:lineRule="auto"/>
+        <w:rPr>
+          <w:rFonts w:ascii="Arial" w:eastAsia="Times New Roman" w:hAnsi="Arial" w:cs="Arial"/>
+          <w:sz w:val="21"/>
+          <w:szCs w:val="21"/>
+        </w:rPr>
+      </w:pPr>
+      <w:r>
+        <w:rPr>
+          <w:rFonts w:ascii="Arial" w:eastAsia="Times New Roman" w:hAnsi="Arial" w:cs="Arial"/>
+          <w:sz w:val="21"/>
+          <w:szCs w:val="21"/>
+        </w:rPr>
+        <w:t>├───</w:t>
+      </w:r>
+      <w:proofErr w:type="spellStart"/>
+      <w:r>
+        <w:rPr>
+          <w:rFonts w:ascii="Arial" w:eastAsia="Times New Roman" w:hAnsi="Arial" w:cs="Arial"/>
+          <w:sz w:val="21"/>
+          <w:szCs w:val="21"/>
+        </w:rPr>
+        <w:t>index.php</w:t>
+      </w:r>
+      <w:proofErr w:type="spellEnd"/>
+    </w:p>
+    <w:p>
+      <w:pPr>
+        <w:spacing w:after="0" w:line="240" w:lineRule="auto"/>
+        <w:rPr>
+          <w:rFonts w:ascii="Arial" w:eastAsia="Times New Roman" w:hAnsi="Arial" w:cs="Arial"/>
+          <w:sz w:val="21"/>
+          <w:szCs w:val="21"/>
+        </w:rPr>
+      </w:pPr>
+      <w:r>
+        <w:rPr>
+          <w:rFonts w:ascii="Arial" w:eastAsia="Times New Roman" w:hAnsi="Arial" w:cs="Arial"/>
+          <w:sz w:val="21"/>
+          <w:szCs w:val="21"/>
+        </w:rPr>
+        <w:t>│</w:t>
+      </w:r>
+    </w:p>
+    <w:p>
+      <w:pPr>
+        <w:spacing w:after="0" w:line="240" w:lineRule="auto"/>
+        <w:rPr>
+          <w:rFonts w:ascii="Arial" w:eastAsia="Times New Roman" w:hAnsi="Arial" w:cs="Arial"/>
+          <w:sz w:val="21"/>
+          <w:szCs w:val="21"/>
+        </w:rPr>
+      </w:pPr>
+      <w:r>
+        <w:rPr>
+          <w:rFonts w:ascii="Arial" w:eastAsia="Times New Roman" w:hAnsi="Arial" w:cs="Arial"/>
+          <w:sz w:val="21"/>
+          <w:szCs w:val="21"/>
+        </w:rPr>
+        <w:t>├───pages</w:t>
+      </w:r>
+    </w:p>
+    <w:p>
+      <w:pPr>
+        <w:spacing w:after="0" w:line="240" w:lineRule="auto"/>
+        <w:rPr>
+          <w:rFonts w:ascii="Arial" w:eastAsia="Times New Roman" w:hAnsi="Arial" w:cs="Arial"/>
+          <w:sz w:val="21"/>
+          <w:szCs w:val="21"/>
+        </w:rPr>
+      </w:pPr>
+      <w:r>
+        <w:rPr>
+          <w:rFonts w:ascii="Arial" w:eastAsia="Times New Roman" w:hAnsi="Arial" w:cs="Arial"/>
+          <w:sz w:val="21"/>
+          <w:szCs w:val="21"/>
+        </w:rPr>
+        <w:t>│   ├───</w:t>
+      </w:r>
+      <w:proofErr w:type="spellStart"/>
+      <w:r>
+        <w:rPr>
+          <w:rFonts w:ascii="Arial" w:eastAsia="Times New Roman" w:hAnsi="Arial" w:cs="Arial"/>
+          <w:sz w:val="21"/>
+          <w:szCs w:val="21"/>
+        </w:rPr>
+        <w:t>import.php</w:t>
+      </w:r>
+      <w:proofErr w:type="spellEnd"/>
+    </w:p>
+    <w:p>
+      <w:pPr>
+        <w:spacing w:after="0" w:line="240" w:lineRule="auto"/>
+        <w:rPr>
+          <w:rFonts w:ascii="Arial" w:eastAsia="Times New Roman" w:hAnsi="Arial" w:cs="Arial"/>
+          <w:sz w:val="21"/>
+          <w:szCs w:val="21"/>
+        </w:rPr>
+      </w:pPr>
+      <w:r>
+        <w:rPr>
+          <w:rFonts w:ascii="Arial" w:eastAsia="Times New Roman" w:hAnsi="Arial" w:cs="Arial"/>
+          <w:sz w:val="21"/>
+          <w:szCs w:val="21"/>
+        </w:rPr>
+        <w:t>│   ├───</w:t>
+      </w:r>
+      <w:proofErr w:type="spellStart"/>
+      <w:r>
+        <w:rPr>
+          <w:rFonts w:ascii="Arial" w:eastAsia="Times New Roman" w:hAnsi="Arial" w:cs="Arial"/>
+          <w:sz w:val="21"/>
+          <w:szCs w:val="21"/>
+        </w:rPr>
+        <w:t>search.php</w:t>
+      </w:r>
+      <w:proofErr w:type="spellEnd"/>
+    </w:p>
+    <w:p>
+      <w:pPr>
+        <w:spacing w:after="0" w:line="240" w:lineRule="auto"/>
+        <w:rPr>
+          <w:rFonts w:ascii="Arial" w:eastAsia="Times New Roman" w:hAnsi="Arial" w:cs="Arial"/>
+          <w:sz w:val="21"/>
+          <w:szCs w:val="21"/>
+        </w:rPr>
+      </w:pPr>
+      <w:r>
+        <w:rPr>
+          <w:rFonts w:ascii="Arial" w:eastAsia="Times New Roman" w:hAnsi="Arial" w:cs="Arial"/>
+          <w:sz w:val="21"/>
+          <w:szCs w:val="21"/>
+        </w:rPr>
+        <w:t>│   ├───</w:t>
+      </w:r>
+      <w:proofErr w:type="spellStart"/>
+      <w:r>
+        <w:rPr>
+          <w:rFonts w:ascii="Arial" w:eastAsia="Times New Roman" w:hAnsi="Arial" w:cs="Arial"/>
+          <w:sz w:val="21"/>
+          <w:szCs w:val="21"/>
+        </w:rPr>
+        <w:t>login.php</w:t>
+      </w:r>
+      <w:proofErr w:type="spellEnd"/>
+    </w:p>
+    <w:p>
+      <w:pPr>
+        <w:spacing w:after="0" w:line="240" w:lineRule="auto"/>
+        <w:rPr>
+          <w:rFonts w:ascii="Arial" w:eastAsia="Times New Roman" w:hAnsi="Arial" w:cs="Arial"/>
+          <w:sz w:val="21"/>
+          <w:szCs w:val="21"/>
+        </w:rPr>
+      </w:pPr>
+      <w:r>
+        <w:rPr>
+          <w:rFonts w:ascii="Arial" w:eastAsia="Times New Roman" w:hAnsi="Arial" w:cs="Arial"/>
+          <w:sz w:val="21"/>
+          <w:szCs w:val="21"/>
+        </w:rPr>
+        <w:t>│   └───</w:t>
+      </w:r>
+      <w:proofErr w:type="spellStart"/>
+      <w:r>
+        <w:rPr>
+          <w:rFonts w:ascii="Arial" w:eastAsia="Times New Roman" w:hAnsi="Arial" w:cs="Arial"/>
+          <w:sz w:val="21"/>
+          <w:szCs w:val="21"/>
+        </w:rPr>
+        <w:t>download.php</w:t>
+      </w:r>
+      <w:proofErr w:type="spellEnd"/>
+    </w:p>
+    <w:p>
+      <w:pPr>
+        <w:spacing w:after="0" w:line="240" w:lineRule="auto"/>
+        <w:rPr>
+          <w:rFonts w:ascii="Arial" w:eastAsia="Times New Roman" w:hAnsi="Arial" w:cs="Arial"/>
+          <w:sz w:val="21"/>
+          <w:szCs w:val="21"/>
+        </w:rPr>
+      </w:pPr>
+      <w:r>
+        <w:rPr>
+          <w:rFonts w:ascii="Arial" w:eastAsia="Times New Roman" w:hAnsi="Arial" w:cs="Arial"/>
+          <w:sz w:val="21"/>
+          <w:szCs w:val="21"/>
+        </w:rPr>
+        <w:t>│</w:t>
+      </w:r>
+    </w:p>
+    <w:p>
+      <w:r>
+        <w:t xml:space="preserve">│   </w:t>
+      </w:r>
+      <w:r>
+        <w:rPr>
+          <w:rFonts w:ascii="Arial" w:hAnsi="Arial" w:cs="Arial"/>
+        </w:rPr>
+        <w:t>├</w:t>
+      </w:r>
+      <w:r>
+        <w:rPr>
+          <w:rFonts w:ascii="Calibri" w:hAnsi="Calibri" w:cs="Calibri"/>
+        </w:rPr>
+        <w:t>───</w:t>
+      </w:r>
+      <w:r>
+        <w:t>models</w:t>
+      </w:r>
+    </w:p>
+    <w:p>
+      <w:r>
+        <w:t xml:space="preserve">│   │   </w:t>
+      </w:r>
+      <w:r>
+        <w:rPr>
+          <w:rFonts w:ascii="Arial" w:hAnsi="Arial" w:cs="Arial"/>
+        </w:rPr>
+        <w:t>├</w:t>
+      </w:r>
+      <w:r>
+        <w:rPr>
+          <w:rFonts w:ascii="Calibri" w:hAnsi="Calibri" w:cs="Calibri"/>
+        </w:rPr>
+        <w:t>───</w:t>
+      </w:r>
+      <w:proofErr w:type="spellStart"/>
+      <w:r>
+        <w:t>Student.php</w:t>
+      </w:r>
+      <w:proofErr w:type="spellEnd"/>
+    </w:p>
+    <w:p>
+      <w:r>
+        <w:t xml:space="preserve">│   │   </w:t>
+      </w:r>
+      <w:r>
+        <w:rPr>
+          <w:rFonts w:ascii="Arial" w:hAnsi="Arial" w:cs="Arial"/>
+        </w:rPr>
+        <w:t>├</w:t>
+      </w:r>
+      <w:r>
+        <w:rPr>
+          <w:rFonts w:ascii="Calibri" w:hAnsi="Calibri" w:cs="Calibri"/>
+        </w:rPr>
+        <w:t>───</w:t>
+      </w:r>
+      <w:proofErr w:type="spellStart"/>
+      <w:r>
+        <w:t>Course.php</w:t>
+      </w:r>
+      <w:proofErr w:type="spellEnd"/>
+    </w:p>
+    <w:p>
+      <w:pPr>
+        <w:spacing w:after="0" w:line="240" w:lineRule="auto"/>
+        <w:rPr>
+          <w:rFonts w:ascii="Arial" w:eastAsia="Times New Roman" w:hAnsi="Arial" w:cs="Arial"/>
+          <w:sz w:val="21"/>
+          <w:szCs w:val="21"/>
+        </w:rPr>
+      </w:pPr>
+      <w:r>
+        <w:t>│   │   └───</w:t>
+      </w:r>
+      <w:proofErr w:type="spellStart"/>
+      <w:r>
+        <w:t>Admin.php</w:t>
+      </w:r>
+      <w:proofErr w:type="spellEnd"/>
+      <w:r>
+        <w:rPr>
+          <w:rFonts w:ascii="Arial" w:eastAsia="Times New Roman" w:hAnsi="Arial" w:cs="Arial"/>
+          <w:sz w:val="21"/>
+          <w:szCs w:val="21"/>
+        </w:rPr>
+        <w:t xml:space="preserve"> </w:t>
+      </w:r>
+      <w:r>
+        <w:rPr>
+          <w:rFonts w:ascii="Arial" w:eastAsia="Times New Roman" w:hAnsi="Arial" w:cs="Arial"/>
+          <w:sz w:val="21"/>
+          <w:szCs w:val="21"/>
+        </w:rPr>
+        <w:t>│</w:t>
+      </w:r>
+    </w:p>
+    <w:p>
+      <w:pPr>
+        <w:spacing w:after="0" w:line="240" w:lineRule="auto"/>
+        <w:rPr>
+          <w:rFonts w:ascii="Arial" w:eastAsia="Times New Roman" w:hAnsi="Arial" w:cs="Arial"/>
+          <w:sz w:val="21"/>
+          <w:szCs w:val="21"/>
+        </w:rPr>
+      </w:pPr>
+      <w:r>
+        <w:rPr>
+          <w:rFonts w:ascii="Arial" w:eastAsia="Times New Roman" w:hAnsi="Arial" w:cs="Arial"/>
+          <w:sz w:val="21"/>
+          <w:szCs w:val="21"/>
+        </w:rPr>
+        <w:t>└───README.md</w:t>
       </w:r>
     </w:p>
     <w:p>
@@ -2207,15 +3025,15 @@
         <w:ind w:left="720"/>
       </w:pPr>
       <w:r>
+        <w:t>Filtering: Harmful requests are blocked (returning a 403 Forbidden, for example), while legitimate ones are forwarded.</w:t>
+      </w:r>
+    </w:p>
+    <w:p>
+      <w:pPr>
+        <w:ind w:left="720"/>
+      </w:pPr>
+      <w:r>
         <w:lastRenderedPageBreak/>
-        <w:t>Filtering: Harmful requests are blocked (returning a 403 Forbidden, for example), while legitimate ones are forwarded.</w:t>
-      </w:r>
-    </w:p>
-    <w:p>
-      <w:pPr>
-        <w:ind w:left="720"/>
-      </w:pPr>
-      <w:r>
         <w:t xml:space="preserve">Forwarding: The proxy sends allowed requests to the appropriate backend server, often hiding the server's IP and distributing load. </w:t>
       </w:r>
     </w:p>
@@ -2948,7 +3766,6 @@
           <w:sz w:val="72"/>
           <w:szCs w:val="72"/>
         </w:rPr>
-        <w:lastRenderedPageBreak/>
         <w:t>How Does WAF Prevent XSS Attacks</w:t>
       </w:r>
     </w:p>
@@ -2962,7 +3779,7 @@
           <w:szCs w:val="24"/>
         </w:rPr>
       </w:pPr>
-      <w:hyperlink r:id="rId5" w:history="1">
+      <w:hyperlink r:id="rId8" w:history="1">
         <w:r>
           <w:rPr>
             <w:rFonts w:ascii="Times New Roman" w:eastAsia="Times New Roman" w:hAnsi="Times New Roman" w:cs="Times New Roman"/>
@@ -2984,7 +3801,7 @@
           <w:t>cybersecurity</w:t>
         </w:r>
       </w:hyperlink>
-      <w:hyperlink r:id="rId6" w:history="1">
+      <w:hyperlink r:id="rId9" w:history="1">
         <w:r>
           <w:rPr>
             <w:rFonts w:ascii="Times New Roman" w:eastAsia="Times New Roman" w:hAnsi="Times New Roman" w:cs="Times New Roman"/>
@@ -3334,7 +4151,6 @@
           <w:sz w:val="30"/>
           <w:szCs w:val="30"/>
         </w:rPr>
-        <w:lastRenderedPageBreak/>
         <w:t>Impact</w:t>
       </w:r>
       <w:r>
@@ -3404,6 +4220,7 @@
           <w:sz w:val="30"/>
           <w:szCs w:val="30"/>
         </w:rPr>
+        <w:lastRenderedPageBreak/>
         <w:t>Description</w:t>
       </w:r>
       <w:r>
@@ -3973,7 +4790,6 @@
           <w:sz w:val="30"/>
           <w:szCs w:val="30"/>
         </w:rPr>
-        <w:lastRenderedPageBreak/>
         <w:t>If the server includes the </w:t>
       </w:r>
       <w:r>
@@ -4080,6 +4896,7 @@
           <w:sz w:val="30"/>
           <w:szCs w:val="30"/>
         </w:rPr>
+        <w:lastRenderedPageBreak/>
         <w:t>Escape User Input</w:t>
       </w:r>
       <w:r>
@@ -4543,7 +5360,6 @@
           <w:sz w:val="30"/>
           <w:szCs w:val="30"/>
         </w:rPr>
-        <w:lastRenderedPageBreak/>
         <w:t>Code Reviews</w:t>
       </w:r>
       <w:r>
@@ -4645,6 +5461,7 @@
           <w:sz w:val="38"/>
           <w:szCs w:val="38"/>
         </w:rPr>
+        <w:lastRenderedPageBreak/>
         <w:t>How Does WAF Prevent XSS Attacks</w:t>
       </w:r>
     </w:p>
@@ -4958,7 +5775,6 @@
           <w:sz w:val="30"/>
           <w:szCs w:val="30"/>
         </w:rPr>
-        <w:lastRenderedPageBreak/>
         <w:t>Contextual Inspection</w:t>
       </w:r>
       <w:r>
@@ -4996,6 +5812,7 @@
           <w:sz w:val="30"/>
           <w:szCs w:val="30"/>
         </w:rPr>
+        <w:lastRenderedPageBreak/>
         <w:t>Application Profiling</w:t>
       </w:r>
       <w:r>
@@ -5310,7 +6127,6 @@
           <w:sz w:val="30"/>
           <w:szCs w:val="30"/>
         </w:rPr>
-        <w:lastRenderedPageBreak/>
         <w:t>Dynamic Content Scanning</w:t>
       </w:r>
       <w:r>
@@ -5371,6 +6187,7 @@
           <w:sz w:val="30"/>
           <w:szCs w:val="30"/>
         </w:rPr>
+        <w:lastRenderedPageBreak/>
         <w:t>Detailed Logging</w:t>
       </w:r>
       <w:r>
@@ -10673,7 +11490,6 @@
     <w:name w:val="Hyperlink"/>
     <w:basedOn w:val="DefaultParagraphFont"/>
     <w:uiPriority w:val="99"/>
-    <w:semiHidden/>
     <w:unhideWhenUsed/>
     <w:rsid w:val="00B5790C"/>
     <w:rPr>

</xml_diff>

<commit_message>
fixed folder naming conflict
</commit_message>
<xml_diff>
--- a/Docs/What is WAF.docx
+++ b/Docs/What is WAF.docx
@@ -172,6 +172,9 @@
         <w:t xml:space="preserve"> </w:t>
       </w:r>
       <w:r>
+        <w:rPr>
+          <w:noProof/>
+        </w:rPr>
         <w:drawing>
           <wp:inline distT="0" distB="0" distL="0" distR="0" wp14:anchorId="3702F994" wp14:editId="6520A0B9">
             <wp:extent cx="5943600" cy="6365875"/>
@@ -541,8 +544,6 @@
       <w:r>
         <w:t>id);</w:t>
       </w:r>
-      <w:bookmarkStart w:id="0" w:name="_GoBack"/>
-      <w:bookmarkEnd w:id="0"/>
     </w:p>
     <w:p>
       <w:pPr>
@@ -1188,6 +1189,15 @@
               </w:rPr>
               <w:t>Yes</w:t>
             </w:r>
+            <w:r>
+              <w:rPr>
+                <w:rFonts w:ascii="Arial" w:eastAsia="Times New Roman" w:hAnsi="Arial" w:cs="Arial"/>
+                <w:sz w:val="18"/>
+                <w:szCs w:val="18"/>
+              </w:rPr>
+              <w:br/>
+              <w:t>Done</w:t>
+            </w:r>
           </w:p>
         </w:tc>
       </w:tr>
@@ -1449,6 +1459,15 @@
                 <w:szCs w:val="18"/>
               </w:rPr>
               <w:t>Yes</w:t>
+            </w:r>
+            <w:r>
+              <w:rPr>
+                <w:rFonts w:ascii="Arial" w:eastAsia="Times New Roman" w:hAnsi="Arial" w:cs="Arial"/>
+                <w:sz w:val="18"/>
+                <w:szCs w:val="18"/>
+              </w:rPr>
+              <w:br/>
+              <w:t>Done</w:t>
             </w:r>
           </w:p>
         </w:tc>
@@ -2035,6 +2054,17 @@
               <w:lastRenderedPageBreak/>
               <w:t>Yes</w:t>
             </w:r>
+            <w:r>
+              <w:rPr>
+                <w:rFonts w:ascii="Arial" w:eastAsia="Times New Roman" w:hAnsi="Arial" w:cs="Arial"/>
+                <w:sz w:val="18"/>
+                <w:szCs w:val="18"/>
+              </w:rPr>
+              <w:br/>
+              <w:t>Done</w:t>
+            </w:r>
+            <w:bookmarkStart w:id="0" w:name="_GoBack"/>
+            <w:bookmarkEnd w:id="0"/>
           </w:p>
         </w:tc>
       </w:tr>
@@ -2934,15 +2964,7 @@
           <w:sz w:val="21"/>
           <w:szCs w:val="21"/>
         </w:rPr>
-        <w:t xml:space="preserve"> </w:t>
-      </w:r>
-      <w:r>
-        <w:rPr>
-          <w:rFonts w:ascii="Arial" w:eastAsia="Times New Roman" w:hAnsi="Arial" w:cs="Arial"/>
-          <w:sz w:val="21"/>
-          <w:szCs w:val="21"/>
-        </w:rPr>
-        <w:t>│</w:t>
+        <w:t xml:space="preserve"> │</w:t>
       </w:r>
     </w:p>
     <w:p>

</xml_diff>